<commit_message>
Update to use from web into host
</commit_message>
<xml_diff>
--- a/Assignment1 VM and RAID/DevOps-Assignment1-Moiseev-6412-100503D.docx
+++ b/Assignment1 VM and RAID/DevOps-Assignment1-Moiseev-6412-100503D.docx
@@ -504,6 +504,7 @@
           <w:b/>
           <w:sz w:val="28"/>
           <w:szCs w:val="26"/>
+          <w:lang w:val="en-US"/>
         </w:rPr>
       </w:pPr>
       <w:r>
@@ -511,13 +512,22 @@
           <w:sz w:val="28"/>
           <w:szCs w:val="26"/>
         </w:rPr>
-        <w:t>Тема:</w:t>
+        <w:t>Тема</w:t>
+      </w:r>
+      <w:r>
+        <w:rPr>
+          <w:sz w:val="28"/>
+          <w:szCs w:val="26"/>
+          <w:lang w:val="en-US"/>
+        </w:rPr>
+        <w:t>:</w:t>
       </w:r>
       <w:r>
         <w:rPr>
           <w:b/>
           <w:sz w:val="28"/>
           <w:szCs w:val="26"/>
+          <w:lang w:val="en-US"/>
         </w:rPr>
         <w:t xml:space="preserve"> «</w:t>
       </w:r>
@@ -535,6 +545,7 @@
           <w:b/>
           <w:sz w:val="26"/>
           <w:szCs w:val="26"/>
+          <w:lang w:val="en-US"/>
         </w:rPr>
         <w:t xml:space="preserve"> </w:t>
       </w:r>
@@ -552,6 +563,7 @@
           <w:b/>
           <w:sz w:val="26"/>
           <w:szCs w:val="26"/>
+          <w:lang w:val="en-US"/>
         </w:rPr>
         <w:t xml:space="preserve"> </w:t>
       </w:r>
@@ -578,6 +590,7 @@
           <w:b/>
           <w:sz w:val="28"/>
           <w:szCs w:val="26"/>
+          <w:lang w:val="en-US"/>
         </w:rPr>
         <w:t>»</w:t>
       </w:r>
@@ -593,6 +606,7 @@
         <w:rPr>
           <w:sz w:val="28"/>
           <w:szCs w:val="26"/>
+          <w:lang w:val="en-US"/>
         </w:rPr>
       </w:pPr>
     </w:p>
@@ -607,6 +621,7 @@
         <w:rPr>
           <w:sz w:val="28"/>
           <w:szCs w:val="26"/>
+          <w:lang w:val="en-US"/>
         </w:rPr>
       </w:pPr>
     </w:p>
@@ -622,6 +637,7 @@
         <w:rPr>
           <w:sz w:val="28"/>
           <w:szCs w:val="26"/>
+          <w:lang w:val="en-US"/>
         </w:rPr>
       </w:pPr>
     </w:p>
@@ -644,6 +660,7 @@
         <w:rPr>
           <w:sz w:val="28"/>
           <w:szCs w:val="26"/>
+          <w:lang w:val="en-US"/>
         </w:rPr>
         <w:tab/>
       </w:r>
@@ -3063,49 +3080,30 @@
     <w:p>
       <w:pPr>
         <w:ind w:firstLine="0"/>
-        <w:rPr>
-          <w:lang w:val="en-US"/>
-        </w:rPr>
-      </w:pPr>
-    </w:p>
-    <w:p>
-      <w:pPr>
-        <w:spacing w:after="160"/>
-        <w:ind w:firstLine="0"/>
         <w:jc w:val="left"/>
         <w:rPr>
           <w:lang w:val="en-US"/>
         </w:rPr>
       </w:pPr>
+    </w:p>
+    <w:p>
+      <w:pPr>
+        <w:ind w:firstLine="0"/>
+        <w:jc w:val="left"/>
+        <w:rPr>
+          <w:lang w:val="en-US"/>
+        </w:rPr>
+      </w:pPr>
       <w:r>
         <w:rPr>
           <w:lang w:val="en-US"/>
         </w:rPr>
         <w:lastRenderedPageBreak/>
-        <w:t>O</w:t>
-      </w:r>
-      <w:r>
-        <w:rPr>
-          <w:lang w:val="en-US"/>
-        </w:rPr>
-        <w:t>pen Dashboard</w:t>
-      </w:r>
-      <w:r>
-        <w:rPr>
-          <w:lang w:val="en-US"/>
-        </w:rPr>
-        <w:t xml:space="preserve"> into </w:t>
-      </w:r>
-      <w:r>
-        <w:rPr>
-          <w:lang w:val="en-US"/>
-        </w:rPr>
-        <w:t>xdg</w:t>
-      </w:r>
-    </w:p>
-    <w:p>
-      <w:pPr>
-        <w:spacing w:after="160"/>
+        <w:t xml:space="preserve">Add proxy </w:t>
+      </w:r>
+    </w:p>
+    <w:p>
+      <w:pPr>
         <w:ind w:firstLine="0"/>
         <w:jc w:val="left"/>
         <w:rPr>
@@ -3114,13 +3112,13 @@
       </w:pPr>
       <w:r>
         <w:rPr>
-          <w:noProof/>
+          <w:lang w:val="en-US"/>
         </w:rPr>
         <w:drawing>
-          <wp:inline distT="0" distB="0" distL="0" distR="0" wp14:anchorId="3D175BF8" wp14:editId="6CA4FC2A">
-            <wp:extent cx="5114925" cy="3823482"/>
+          <wp:inline distT="0" distB="0" distL="0" distR="0" wp14:anchorId="12DF08E6" wp14:editId="44AB04D1">
+            <wp:extent cx="5940425" cy="427990"/>
             <wp:effectExtent l="0" t="0" r="0" b="0"/>
-            <wp:docPr id="10" name="Рисунок 10"/>
+            <wp:docPr id="19" name="Рисунок 19"/>
             <wp:cNvGraphicFramePr>
               <a:graphicFrameLocks xmlns:a="http://schemas.openxmlformats.org/drawingml/2006/main" noChangeAspect="1"/>
             </wp:cNvGraphicFramePr>
@@ -3140,7 +3138,7 @@
                   <pic:spPr>
                     <a:xfrm>
                       <a:off x="0" y="0"/>
-                      <a:ext cx="5118514" cy="3826165"/>
+                      <a:ext cx="5940425" cy="427990"/>
                     </a:xfrm>
                     <a:prstGeom prst="rect">
                       <a:avLst/>
@@ -3155,7 +3153,6 @@
     </w:p>
     <w:p>
       <w:pPr>
-        <w:spacing w:after="160"/>
         <w:ind w:firstLine="0"/>
         <w:jc w:val="left"/>
         <w:rPr>
@@ -3166,36 +3163,11 @@
         <w:rPr>
           <w:lang w:val="en-US"/>
         </w:rPr>
-        <w:t xml:space="preserve">Open </w:t>
-      </w:r>
-      <w:r>
-        <w:rPr>
-          <w:lang w:val="en-US"/>
-        </w:rPr>
-        <w:t>hello-minikube app</w:t>
-      </w:r>
-      <w:r>
-        <w:rPr>
-          <w:lang w:val="en-US"/>
-        </w:rPr>
-        <w:t xml:space="preserve"> </w:t>
-      </w:r>
-      <w:r>
-        <w:rPr>
-          <w:lang w:val="en-US"/>
-        </w:rPr>
-        <w:t xml:space="preserve">into </w:t>
-      </w:r>
-      <w:r>
-        <w:rPr>
-          <w:lang w:val="en-US"/>
-        </w:rPr>
-        <w:t>xdg</w:t>
-      </w:r>
-    </w:p>
-    <w:p>
-      <w:pPr>
-        <w:spacing w:after="160"/>
+        <w:t xml:space="preserve">Change port </w:t>
+      </w:r>
+    </w:p>
+    <w:p>
+      <w:pPr>
         <w:ind w:firstLine="0"/>
         <w:jc w:val="left"/>
         <w:rPr>
@@ -3204,13 +3176,13 @@
       </w:pPr>
       <w:r>
         <w:rPr>
-          <w:noProof/>
+          <w:lang w:val="en-US"/>
         </w:rPr>
         <w:drawing>
-          <wp:inline distT="0" distB="0" distL="0" distR="0" wp14:anchorId="6EF66FEC" wp14:editId="21A10263">
-            <wp:extent cx="4857750" cy="3669665"/>
+          <wp:inline distT="0" distB="0" distL="0" distR="0" wp14:anchorId="3F8AA97D" wp14:editId="1E4C5DB5">
+            <wp:extent cx="5940425" cy="496570"/>
             <wp:effectExtent l="0" t="0" r="0" b="0"/>
-            <wp:docPr id="11" name="Рисунок 11"/>
+            <wp:docPr id="18" name="Рисунок 18"/>
             <wp:cNvGraphicFramePr>
               <a:graphicFrameLocks xmlns:a="http://schemas.openxmlformats.org/drawingml/2006/main" noChangeAspect="1"/>
             </wp:cNvGraphicFramePr>
@@ -3230,7 +3202,7 @@
                   <pic:spPr>
                     <a:xfrm>
                       <a:off x="0" y="0"/>
-                      <a:ext cx="4860408" cy="3671673"/>
+                      <a:ext cx="5940425" cy="496570"/>
                     </a:xfrm>
                     <a:prstGeom prst="rect">
                       <a:avLst/>
@@ -3245,14 +3217,378 @@
     </w:p>
     <w:p>
       <w:pPr>
+        <w:ind w:firstLine="0"/>
+        <w:jc w:val="left"/>
+        <w:rPr>
+          <w:lang w:val="en-US"/>
+        </w:rPr>
+      </w:pPr>
+      <w:r>
+        <w:rPr>
+          <w:lang w:val="en-US"/>
+        </w:rPr>
+        <w:t xml:space="preserve">Get token </w:t>
+      </w:r>
+      <w:r>
+        <w:rPr>
+          <w:lang w:val="en-US"/>
+        </w:rPr>
+        <w:drawing>
+          <wp:inline distT="0" distB="0" distL="0" distR="0" wp14:anchorId="53EAD18B" wp14:editId="7CF8AE96">
+            <wp:extent cx="5940425" cy="964565"/>
+            <wp:effectExtent l="0" t="0" r="0" b="0"/>
+            <wp:docPr id="23" name="Рисунок 23"/>
+            <wp:cNvGraphicFramePr>
+              <a:graphicFrameLocks xmlns:a="http://schemas.openxmlformats.org/drawingml/2006/main" noChangeAspect="1"/>
+            </wp:cNvGraphicFramePr>
+            <a:graphic xmlns:a="http://schemas.openxmlformats.org/drawingml/2006/main">
+              <a:graphicData uri="http://schemas.openxmlformats.org/drawingml/2006/picture">
+                <pic:pic xmlns:pic="http://schemas.openxmlformats.org/drawingml/2006/picture">
+                  <pic:nvPicPr>
+                    <pic:cNvPr id="1" name=""/>
+                    <pic:cNvPicPr/>
+                  </pic:nvPicPr>
+                  <pic:blipFill>
+                    <a:blip r:embed="rId35"/>
+                    <a:stretch>
+                      <a:fillRect/>
+                    </a:stretch>
+                  </pic:blipFill>
+                  <pic:spPr>
+                    <a:xfrm>
+                      <a:off x="0" y="0"/>
+                      <a:ext cx="5940425" cy="964565"/>
+                    </a:xfrm>
+                    <a:prstGeom prst="rect">
+                      <a:avLst/>
+                    </a:prstGeom>
+                  </pic:spPr>
+                </pic:pic>
+              </a:graphicData>
+            </a:graphic>
+          </wp:inline>
+        </w:drawing>
+      </w:r>
+    </w:p>
+    <w:p>
+      <w:pPr>
+        <w:ind w:firstLine="0"/>
+        <w:rPr>
+          <w:lang w:val="en-US"/>
+        </w:rPr>
+      </w:pPr>
+    </w:p>
+    <w:p>
+      <w:pPr>
         <w:spacing w:after="160"/>
         <w:ind w:firstLine="0"/>
         <w:jc w:val="left"/>
         <w:rPr>
+          <w:lang w:val="en-US"/>
+        </w:rPr>
+      </w:pPr>
+      <w:r>
+        <w:rPr>
+          <w:lang w:val="en-US"/>
+        </w:rPr>
+        <w:t>O</w:t>
+      </w:r>
+      <w:r>
+        <w:rPr>
+          <w:lang w:val="en-US"/>
+        </w:rPr>
+        <w:t>pen Dashboard</w:t>
+      </w:r>
+      <w:r>
+        <w:rPr>
+          <w:lang w:val="en-US"/>
+        </w:rPr>
+        <w:t xml:space="preserve"> </w:t>
+      </w:r>
+    </w:p>
+    <w:p>
+      <w:pPr>
+        <w:spacing w:after="160"/>
+        <w:ind w:firstLine="0"/>
+        <w:jc w:val="left"/>
+        <w:rPr>
+          <w:lang w:val="en-US"/>
+        </w:rPr>
+      </w:pPr>
+      <w:r>
+        <w:rPr>
+          <w:lang w:val="en-US"/>
+        </w:rPr>
+        <w:drawing>
+          <wp:inline distT="0" distB="0" distL="0" distR="0" wp14:anchorId="2F453C7A" wp14:editId="200DD779">
+            <wp:extent cx="5940425" cy="2970530"/>
+            <wp:effectExtent l="0" t="0" r="0" b="0"/>
+            <wp:docPr id="25" name="Рисунок 25"/>
+            <wp:cNvGraphicFramePr>
+              <a:graphicFrameLocks xmlns:a="http://schemas.openxmlformats.org/drawingml/2006/main" noChangeAspect="1"/>
+            </wp:cNvGraphicFramePr>
+            <a:graphic xmlns:a="http://schemas.openxmlformats.org/drawingml/2006/main">
+              <a:graphicData uri="http://schemas.openxmlformats.org/drawingml/2006/picture">
+                <pic:pic xmlns:pic="http://schemas.openxmlformats.org/drawingml/2006/picture">
+                  <pic:nvPicPr>
+                    <pic:cNvPr id="1" name=""/>
+                    <pic:cNvPicPr/>
+                  </pic:nvPicPr>
+                  <pic:blipFill>
+                    <a:blip r:embed="rId36"/>
+                    <a:stretch>
+                      <a:fillRect/>
+                    </a:stretch>
+                  </pic:blipFill>
+                  <pic:spPr>
+                    <a:xfrm>
+                      <a:off x="0" y="0"/>
+                      <a:ext cx="5940425" cy="2970530"/>
+                    </a:xfrm>
+                    <a:prstGeom prst="rect">
+                      <a:avLst/>
+                    </a:prstGeom>
+                  </pic:spPr>
+                </pic:pic>
+              </a:graphicData>
+            </a:graphic>
+          </wp:inline>
+        </w:drawing>
+      </w:r>
+    </w:p>
+    <w:p>
+      <w:pPr>
+        <w:spacing w:after="160"/>
+        <w:ind w:firstLine="0"/>
+        <w:jc w:val="left"/>
+        <w:rPr>
+          <w:noProof/>
+          <w:lang w:val="en-US"/>
+        </w:rPr>
+      </w:pPr>
+      <w:r>
+        <w:rPr>
+          <w:noProof/>
+          <w:lang w:val="en-US"/>
+        </w:rPr>
+        <w:t>Deploy with command</w:t>
+      </w:r>
+    </w:p>
+    <w:p>
+      <w:pPr>
+        <w:spacing w:after="160"/>
+        <w:ind w:firstLine="0"/>
+        <w:jc w:val="left"/>
+        <w:rPr>
+          <w:lang w:val="en-US"/>
+        </w:rPr>
+      </w:pPr>
+      <w:r>
+        <w:rPr>
+          <w:i/>
+          <w:lang w:val="en-US"/>
+        </w:rPr>
+        <w:t>kubectl create deployment hello-minikube</w:t>
+      </w:r>
+      <w:r>
+        <w:rPr>
+          <w:i/>
+          <w:lang w:val="en-US"/>
+        </w:rPr>
+        <w:t>-2</w:t>
+      </w:r>
+      <w:r>
+        <w:rPr>
+          <w:i/>
+          <w:lang w:val="en-US"/>
+        </w:rPr>
+        <w:t xml:space="preserve"> --image=docker.io/nginx:1.23 </w:t>
+      </w:r>
+      <w:r>
+        <w:rPr>
+          <w:i/>
+          <w:lang w:val="en-US"/>
+        </w:rPr>
+        <w:br/>
+        <w:t>kubectl expose deployment hello-minikube</w:t>
+      </w:r>
+      <w:r>
+        <w:rPr>
+          <w:i/>
+          <w:lang w:val="en-US"/>
+        </w:rPr>
+        <w:t>-2</w:t>
+      </w:r>
+      <w:r>
+        <w:rPr>
+          <w:i/>
+          <w:lang w:val="en-US"/>
+        </w:rPr>
+        <w:t xml:space="preserve"> --type=NodePort --port=80 </w:t>
+      </w:r>
+      <w:r>
+        <w:rPr>
+          <w:i/>
+          <w:lang w:val="en-US"/>
+        </w:rPr>
+        <w:br/>
+        <w:t>kubectl get services hello-minikube</w:t>
+      </w:r>
+      <w:r>
+        <w:rPr>
+          <w:i/>
+          <w:lang w:val="en-US"/>
+        </w:rPr>
+        <w:t>-2</w:t>
+      </w:r>
+      <w:r>
+        <w:rPr>
+          <w:i/>
+          <w:lang w:val="en-US"/>
+        </w:rPr>
+        <w:br/>
+        <w:t>kubectl port-forward service/hello-minikube</w:t>
+      </w:r>
+      <w:r>
+        <w:rPr>
+          <w:i/>
+          <w:lang w:val="en-US"/>
+        </w:rPr>
+        <w:t>-2</w:t>
+      </w:r>
+      <w:r>
+        <w:rPr>
+          <w:i/>
+          <w:lang w:val="en-US"/>
+        </w:rPr>
+        <w:t xml:space="preserve"> 7080:80</w:t>
+      </w:r>
+      <w:r>
+        <w:rPr>
+          <w:i/>
+          <w:lang w:val="en-US"/>
+        </w:rPr>
+        <w:t xml:space="preserve"> –address 0.0.0.0</w:t>
+      </w:r>
+    </w:p>
+    <w:p>
+      <w:pPr>
+        <w:spacing w:after="160"/>
+        <w:ind w:firstLine="0"/>
+        <w:jc w:val="left"/>
+        <w:rPr>
           <w:highlight w:val="yellow"/>
           <w:lang w:val="en-US"/>
         </w:rPr>
       </w:pPr>
+      <w:r>
+        <w:rPr>
+          <w:lang w:val="en-US"/>
+        </w:rPr>
+        <w:lastRenderedPageBreak/>
+        <w:drawing>
+          <wp:inline distT="0" distB="0" distL="0" distR="0" wp14:anchorId="714E13FE" wp14:editId="70F81E5B">
+            <wp:extent cx="5940425" cy="861695"/>
+            <wp:effectExtent l="0" t="0" r="0" b="0"/>
+            <wp:docPr id="26" name="Рисунок 26"/>
+            <wp:cNvGraphicFramePr>
+              <a:graphicFrameLocks xmlns:a="http://schemas.openxmlformats.org/drawingml/2006/main" noChangeAspect="1"/>
+            </wp:cNvGraphicFramePr>
+            <a:graphic xmlns:a="http://schemas.openxmlformats.org/drawingml/2006/main">
+              <a:graphicData uri="http://schemas.openxmlformats.org/drawingml/2006/picture">
+                <pic:pic xmlns:pic="http://schemas.openxmlformats.org/drawingml/2006/picture">
+                  <pic:nvPicPr>
+                    <pic:cNvPr id="1" name=""/>
+                    <pic:cNvPicPr/>
+                  </pic:nvPicPr>
+                  <pic:blipFill>
+                    <a:blip r:embed="rId37"/>
+                    <a:stretch>
+                      <a:fillRect/>
+                    </a:stretch>
+                  </pic:blipFill>
+                  <pic:spPr>
+                    <a:xfrm>
+                      <a:off x="0" y="0"/>
+                      <a:ext cx="5940425" cy="861695"/>
+                    </a:xfrm>
+                    <a:prstGeom prst="rect">
+                      <a:avLst/>
+                    </a:prstGeom>
+                  </pic:spPr>
+                </pic:pic>
+              </a:graphicData>
+            </a:graphic>
+          </wp:inline>
+        </w:drawing>
+      </w:r>
+    </w:p>
+    <w:p>
+      <w:pPr>
+        <w:spacing w:after="160"/>
+        <w:ind w:firstLine="0"/>
+        <w:jc w:val="left"/>
+        <w:rPr>
+          <w:lang w:val="en-US"/>
+        </w:rPr>
+      </w:pPr>
+      <w:r>
+        <w:rPr>
+          <w:lang w:val="en-US"/>
+        </w:rPr>
+        <w:t xml:space="preserve">Deploy </w:t>
+      </w:r>
+    </w:p>
+    <w:p>
+      <w:pPr>
+        <w:spacing w:after="160"/>
+        <w:ind w:firstLine="0"/>
+        <w:jc w:val="left"/>
+        <w:rPr>
+          <w:highlight w:val="yellow"/>
+          <w:lang w:val="en-US"/>
+        </w:rPr>
+      </w:pPr>
+      <w:r>
+        <w:rPr>
+          <w:lang w:val="en-US"/>
+        </w:rPr>
+        <w:drawing>
+          <wp:inline distT="0" distB="0" distL="0" distR="0" wp14:anchorId="7E4FC400" wp14:editId="07F48657">
+            <wp:extent cx="5940425" cy="2747010"/>
+            <wp:effectExtent l="0" t="0" r="0" b="0"/>
+            <wp:docPr id="27" name="Рисунок 27"/>
+            <wp:cNvGraphicFramePr>
+              <a:graphicFrameLocks xmlns:a="http://schemas.openxmlformats.org/drawingml/2006/main" noChangeAspect="1"/>
+            </wp:cNvGraphicFramePr>
+            <a:graphic xmlns:a="http://schemas.openxmlformats.org/drawingml/2006/main">
+              <a:graphicData uri="http://schemas.openxmlformats.org/drawingml/2006/picture">
+                <pic:pic xmlns:pic="http://schemas.openxmlformats.org/drawingml/2006/picture">
+                  <pic:nvPicPr>
+                    <pic:cNvPr id="1" name=""/>
+                    <pic:cNvPicPr/>
+                  </pic:nvPicPr>
+                  <pic:blipFill>
+                    <a:blip r:embed="rId38"/>
+                    <a:stretch>
+                      <a:fillRect/>
+                    </a:stretch>
+                  </pic:blipFill>
+                  <pic:spPr>
+                    <a:xfrm>
+                      <a:off x="0" y="0"/>
+                      <a:ext cx="5940425" cy="2747010"/>
+                    </a:xfrm>
+                    <a:prstGeom prst="rect">
+                      <a:avLst/>
+                    </a:prstGeom>
+                  </pic:spPr>
+                </pic:pic>
+              </a:graphicData>
+            </a:graphic>
+          </wp:inline>
+        </w:drawing>
+      </w:r>
     </w:p>
     <w:p>
       <w:pPr>
@@ -3268,7 +3604,6 @@
           <w:b/>
           <w:lang w:val="en-US"/>
         </w:rPr>
-        <w:lastRenderedPageBreak/>
         <w:t>CONCLUSION</w:t>
       </w:r>
     </w:p>
@@ -3329,7 +3664,7 @@
       </w:pPr>
     </w:p>
     <w:sectPr>
-      <w:footerReference w:type="default" r:id="rId35"/>
+      <w:footerReference w:type="default" r:id="rId39"/>
       <w:pgSz w:w="11906" w:h="16838"/>
       <w:pgMar w:top="1134" w:right="850" w:bottom="1134" w:left="1701" w:header="708" w:footer="708" w:gutter="0"/>
       <w:cols w:space="708"/>

</xml_diff>